<commit_message>
Full report for BBD lab3_Samusev
</commit_message>
<xml_diff>
--- a/Course3/BBD/lab3/lab3_Samusev.docx
+++ b/Course3/BBD/lab3/lab3_Samusev.docx
@@ -4,10 +4,364 @@
   <w:body>
     <w:p>
       <w:pPr>
-        <w:rPr>
+        <w:jc w:val="center"/>
+        <w:rPr>
+          <w:rFonts w:ascii="Times New Roman" w:hAnsi="Times New Roman" w:cs="Times New Roman"/>
+          <w:b/>
+          <w:sz w:val="28"/>
+          <w:szCs w:val="28"/>
+        </w:rPr>
+      </w:pPr>
+      <w:r>
+        <w:rPr>
+          <w:rFonts w:ascii="Times New Roman" w:hAnsi="Times New Roman" w:cs="Times New Roman"/>
+          <w:b/>
+          <w:sz w:val="28"/>
+          <w:szCs w:val="28"/>
+        </w:rPr>
+        <w:t>Лабораторная работа № 3</w:t>
+      </w:r>
+    </w:p>
+    <w:p>
+      <w:pPr>
+        <w:jc w:val="right"/>
+        <w:rPr>
+          <w:rFonts w:ascii="Times New Roman" w:hAnsi="Times New Roman" w:cs="Times New Roman"/>
+          <w:b/>
+          <w:sz w:val="28"/>
+          <w:szCs w:val="28"/>
+        </w:rPr>
+      </w:pPr>
+      <w:r>
+        <w:rPr>
+          <w:rFonts w:ascii="Times New Roman" w:hAnsi="Times New Roman" w:cs="Times New Roman"/>
+          <w:b/>
+          <w:sz w:val="28"/>
+          <w:szCs w:val="28"/>
+        </w:rPr>
+        <w:t>Самусев Д. АСОИ-181</w:t>
+      </w:r>
+    </w:p>
+    <w:p>
+      <w:pPr>
+        <w:jc w:val="center"/>
+        <w:rPr>
+          <w:rFonts w:ascii="Times New Roman" w:hAnsi="Times New Roman" w:cs="Times New Roman"/>
+          <w:b/>
+          <w:sz w:val="28"/>
+          <w:szCs w:val="28"/>
+        </w:rPr>
+      </w:pPr>
+      <w:r>
+        <w:rPr>
+          <w:rFonts w:ascii="Times New Roman" w:hAnsi="Times New Roman" w:cs="Times New Roman"/>
+          <w:b/>
+          <w:sz w:val="28"/>
+          <w:szCs w:val="28"/>
+        </w:rPr>
+        <w:t xml:space="preserve">Основы использования средства концептуального проектирования информационной модели системы </w:t>
+      </w:r>
+      <w:r>
+        <w:rPr>
+          <w:rFonts w:ascii="Times New Roman" w:hAnsi="Times New Roman" w:cs="Times New Roman"/>
+          <w:b/>
+          <w:sz w:val="28"/>
+          <w:szCs w:val="28"/>
           <w:lang w:val="en-US"/>
         </w:rPr>
+        <w:t>AllFusion</w:t>
+      </w:r>
+      <w:r>
+        <w:rPr>
+          <w:rFonts w:ascii="Times New Roman" w:hAnsi="Times New Roman" w:cs="Times New Roman"/>
+          <w:b/>
+          <w:sz w:val="28"/>
+          <w:szCs w:val="28"/>
+        </w:rPr>
+        <w:t xml:space="preserve"> </w:t>
+      </w:r>
+      <w:r>
+        <w:rPr>
+          <w:rFonts w:ascii="Times New Roman" w:hAnsi="Times New Roman" w:cs="Times New Roman"/>
+          <w:b/>
+          <w:sz w:val="28"/>
+          <w:szCs w:val="28"/>
+          <w:lang w:val="en-US"/>
+        </w:rPr>
+        <w:t>ERwin</w:t>
+      </w:r>
+      <w:r>
+        <w:rPr>
+          <w:rFonts w:ascii="Times New Roman" w:hAnsi="Times New Roman" w:cs="Times New Roman"/>
+          <w:b/>
+          <w:sz w:val="28"/>
+          <w:szCs w:val="28"/>
+        </w:rPr>
+        <w:t xml:space="preserve"> </w:t>
+      </w:r>
+      <w:r>
+        <w:rPr>
+          <w:rFonts w:ascii="Times New Roman" w:hAnsi="Times New Roman" w:cs="Times New Roman"/>
+          <w:b/>
+          <w:sz w:val="28"/>
+          <w:szCs w:val="28"/>
+          <w:lang w:val="en-US"/>
+        </w:rPr>
+        <w:t>Data</w:t>
+      </w:r>
+      <w:r>
+        <w:rPr>
+          <w:rFonts w:ascii="Times New Roman" w:hAnsi="Times New Roman" w:cs="Times New Roman"/>
+          <w:b/>
+          <w:sz w:val="28"/>
+          <w:szCs w:val="28"/>
+        </w:rPr>
+        <w:t xml:space="preserve"> </w:t>
+      </w:r>
+      <w:r>
+        <w:rPr>
+          <w:rFonts w:ascii="Times New Roman" w:hAnsi="Times New Roman" w:cs="Times New Roman"/>
+          <w:b/>
+          <w:sz w:val="28"/>
+          <w:szCs w:val="28"/>
+          <w:lang w:val="en-US"/>
+        </w:rPr>
+        <w:t>Modeler</w:t>
+      </w:r>
+      <w:r>
+        <w:rPr>
+          <w:rFonts w:ascii="Times New Roman" w:hAnsi="Times New Roman" w:cs="Times New Roman"/>
+          <w:b/>
+          <w:sz w:val="28"/>
+          <w:szCs w:val="28"/>
+        </w:rPr>
+        <w:t xml:space="preserve"> </w:t>
+      </w:r>
+      <w:r>
+        <w:rPr>
+          <w:rFonts w:ascii="Times New Roman" w:hAnsi="Times New Roman" w:cs="Times New Roman"/>
+          <w:b/>
+          <w:sz w:val="28"/>
+          <w:szCs w:val="28"/>
+          <w:lang w:val="en-US"/>
+        </w:rPr>
+        <w:t>r</w:t>
+      </w:r>
+      <w:r>
+        <w:rPr>
+          <w:rFonts w:ascii="Times New Roman" w:hAnsi="Times New Roman" w:cs="Times New Roman"/>
+          <w:b/>
+          <w:sz w:val="28"/>
+          <w:szCs w:val="28"/>
+        </w:rPr>
+        <w:t>7</w:t>
+      </w:r>
+    </w:p>
+    <w:p>
+      <w:pPr>
+        <w:ind w:right="15" w:firstLine="720"/>
+        <w:jc w:val="both"/>
+        <w:rPr>
+          <w:rFonts w:ascii="Times New Roman" w:hAnsi="Times New Roman" w:cs="Times New Roman"/>
+          <w:sz w:val="28"/>
+          <w:szCs w:val="28"/>
+        </w:rPr>
       </w:pPr>
+      <w:r>
+        <w:rPr>
+          <w:rFonts w:ascii="Times New Roman" w:hAnsi="Times New Roman" w:cs="Times New Roman"/>
+          <w:b/>
+          <w:i/>
+          <w:sz w:val="28"/>
+          <w:szCs w:val="28"/>
+        </w:rPr>
+        <w:t>Цель работы</w:t>
+      </w:r>
+      <w:r>
+        <w:rPr>
+          <w:rFonts w:ascii="Times New Roman" w:hAnsi="Times New Roman" w:cs="Times New Roman"/>
+          <w:sz w:val="28"/>
+          <w:szCs w:val="28"/>
+        </w:rPr>
+        <w:t>:</w:t>
+      </w:r>
+    </w:p>
+    <w:p>
+      <w:pPr>
+        <w:ind w:right="15" w:firstLine="720"/>
+        <w:jc w:val="both"/>
+        <w:rPr>
+          <w:sz w:val="28"/>
+          <w:szCs w:val="28"/>
+        </w:rPr>
+      </w:pPr>
+      <w:r>
+        <w:rPr>
+          <w:sz w:val="28"/>
+          <w:szCs w:val="28"/>
+        </w:rPr>
+        <w:t>– изучить основные функциональные возможности</w:t>
+      </w:r>
+      <w:r>
+        <w:rPr>
+          <w:sz w:val="28"/>
+          <w:szCs w:val="28"/>
+        </w:rPr>
+        <w:t xml:space="preserve"> </w:t>
+      </w:r>
+      <w:r>
+        <w:rPr>
+          <w:sz w:val="28"/>
+          <w:szCs w:val="28"/>
+          <w:lang w:val="en-US"/>
+        </w:rPr>
+        <w:t>CASE</w:t>
+      </w:r>
+      <w:r>
+        <w:rPr>
+          <w:sz w:val="28"/>
+          <w:szCs w:val="28"/>
+        </w:rPr>
+        <w:t>-</w:t>
+      </w:r>
+      <w:r>
+        <w:rPr>
+          <w:sz w:val="28"/>
+          <w:szCs w:val="28"/>
+        </w:rPr>
+        <w:t>средства</w:t>
+      </w:r>
+      <w:r>
+        <w:rPr>
+          <w:sz w:val="28"/>
+          <w:szCs w:val="28"/>
+        </w:rPr>
+        <w:t xml:space="preserve"> </w:t>
+      </w:r>
+      <w:r>
+        <w:rPr>
+          <w:sz w:val="28"/>
+          <w:szCs w:val="28"/>
+          <w:lang w:val="en-US"/>
+        </w:rPr>
+        <w:t>AllFusion</w:t>
+      </w:r>
+      <w:r>
+        <w:rPr>
+          <w:sz w:val="28"/>
+          <w:szCs w:val="28"/>
+        </w:rPr>
+        <w:t xml:space="preserve"> </w:t>
+      </w:r>
+      <w:r>
+        <w:rPr>
+          <w:sz w:val="28"/>
+          <w:szCs w:val="28"/>
+          <w:lang w:val="en-US"/>
+        </w:rPr>
+        <w:t>ERwin</w:t>
+      </w:r>
+      <w:r>
+        <w:rPr>
+          <w:sz w:val="28"/>
+          <w:szCs w:val="28"/>
+        </w:rPr>
+        <w:t xml:space="preserve"> </w:t>
+      </w:r>
+      <w:r>
+        <w:rPr>
+          <w:sz w:val="28"/>
+          <w:szCs w:val="28"/>
+          <w:lang w:val="en-US"/>
+        </w:rPr>
+        <w:t>Data</w:t>
+      </w:r>
+      <w:r>
+        <w:rPr>
+          <w:sz w:val="28"/>
+          <w:szCs w:val="28"/>
+        </w:rPr>
+        <w:t xml:space="preserve"> </w:t>
+      </w:r>
+      <w:r>
+        <w:rPr>
+          <w:sz w:val="28"/>
+          <w:szCs w:val="28"/>
+          <w:lang w:val="en-US"/>
+        </w:rPr>
+        <w:t>Modeller</w:t>
+      </w:r>
+      <w:r>
+        <w:rPr>
+          <w:sz w:val="28"/>
+          <w:szCs w:val="28"/>
+        </w:rPr>
+        <w:t xml:space="preserve"> </w:t>
+      </w:r>
+      <w:r>
+        <w:rPr>
+          <w:sz w:val="28"/>
+          <w:szCs w:val="28"/>
+          <w:lang w:val="en-US"/>
+        </w:rPr>
+        <w:t>r</w:t>
+      </w:r>
+      <w:r>
+        <w:rPr>
+          <w:sz w:val="28"/>
+          <w:szCs w:val="28"/>
+        </w:rPr>
+        <w:t>7</w:t>
+      </w:r>
+      <w:r>
+        <w:rPr>
+          <w:sz w:val="28"/>
+          <w:szCs w:val="28"/>
+        </w:rPr>
+        <w:t>.</w:t>
+      </w:r>
+    </w:p>
+    <w:p>
+      <w:pPr>
+        <w:ind w:right="15" w:firstLine="720"/>
+        <w:jc w:val="both"/>
+        <w:rPr>
+          <w:sz w:val="28"/>
+          <w:szCs w:val="28"/>
+        </w:rPr>
+      </w:pPr>
+      <w:r>
+        <w:rPr>
+          <w:sz w:val="28"/>
+          <w:szCs w:val="28"/>
+        </w:rPr>
+        <w:t xml:space="preserve">– разработать в </w:t>
+      </w:r>
+      <w:r>
+        <w:rPr>
+          <w:sz w:val="28"/>
+          <w:szCs w:val="28"/>
+          <w:lang w:val="en-US"/>
+        </w:rPr>
+        <w:t>ERwin</w:t>
+      </w:r>
+      <w:r>
+        <w:rPr>
+          <w:sz w:val="28"/>
+          <w:szCs w:val="28"/>
+        </w:rPr>
+        <w:t xml:space="preserve"> </w:t>
+      </w:r>
+      <w:r>
+        <w:rPr>
+          <w:sz w:val="28"/>
+          <w:szCs w:val="28"/>
+        </w:rPr>
+        <w:t>логическую и физическую модели информационной системы.</w:t>
+      </w:r>
+    </w:p>
+    <w:p/>
+    <w:p>
       <w:r>
         <w:rPr>
           <w:noProof/>
@@ -52,15 +406,19 @@
     </w:p>
     <w:p>
       <w:pPr>
-        <w:rPr>
-          <w:lang w:val="en-US"/>
-        </w:rPr>
+        <w:jc w:val="center"/>
       </w:pPr>
+      <w:r>
+        <w:t>Физическая модель</w:t>
+      </w:r>
+    </w:p>
+    <w:p>
       <w:r>
         <w:rPr>
           <w:noProof/>
           <w:lang w:eastAsia="ru-RU"/>
         </w:rPr>
+        <w:lastRenderedPageBreak/>
         <w:drawing>
           <wp:inline distT="0" distB="0" distL="0" distR="0" wp14:anchorId="08D9B2E1" wp14:editId="5ED71828">
             <wp:extent cx="5940425" cy="3204727"/>
@@ -96,6 +454,14 @@
             </a:graphic>
           </wp:inline>
         </w:drawing>
+      </w:r>
+    </w:p>
+    <w:p>
+      <w:pPr>
+        <w:jc w:val="center"/>
+      </w:pPr>
+      <w:r>
+        <w:t>Логическая модель</w:t>
       </w:r>
       <w:bookmarkStart w:id="0" w:name="_GoBack"/>
       <w:bookmarkEnd w:id="0"/>

</xml_diff>

<commit_message>
Updated report for lab3_Samusev BBD
</commit_message>
<xml_diff>
--- a/Course3/BBD/lab3/lab3_Samusev.docx
+++ b/Course3/BBD/lab3/lab3_Samusev.docx
@@ -391,8 +391,6 @@
         </w:rPr>
         <w:t>логическую и физическую модели информационной системы.</w:t>
       </w:r>
-      <w:bookmarkStart w:id="0" w:name="_GoBack"/>
-      <w:bookmarkEnd w:id="0"/>
     </w:p>
     <w:p>
       <w:r>
@@ -405,57 +403,6 @@
             <wp:extent cx="6320307" cy="2754086"/>
             <wp:effectExtent l="0" t="0" r="4445" b="8255"/>
             <wp:docPr id="1" name="Рисунок 1"/>
-            <wp:cNvGraphicFramePr>
-              <a:graphicFrameLocks xmlns:a="http://schemas.openxmlformats.org/drawingml/2006/main" noChangeAspect="1"/>
-            </wp:cNvGraphicFramePr>
-            <a:graphic xmlns:a="http://schemas.openxmlformats.org/drawingml/2006/main">
-              <a:graphicData uri="http://schemas.openxmlformats.org/drawingml/2006/picture">
-                <pic:pic xmlns:pic="http://schemas.openxmlformats.org/drawingml/2006/picture">
-                  <pic:nvPicPr>
-                    <pic:cNvPr id="0" name=""/>
-                    <pic:cNvPicPr/>
-                  </pic:nvPicPr>
-                  <pic:blipFill>
-                    <a:blip r:embed="rId5"/>
-                    <a:stretch>
-                      <a:fillRect/>
-                    </a:stretch>
-                  </pic:blipFill>
-                  <pic:spPr>
-                    <a:xfrm>
-                      <a:off x="0" y="0"/>
-                      <a:ext cx="6316931" cy="2752615"/>
-                    </a:xfrm>
-                    <a:prstGeom prst="rect">
-                      <a:avLst/>
-                    </a:prstGeom>
-                  </pic:spPr>
-                </pic:pic>
-              </a:graphicData>
-            </a:graphic>
-          </wp:inline>
-        </w:drawing>
-      </w:r>
-    </w:p>
-    <w:p>
-      <w:pPr>
-        <w:jc w:val="center"/>
-      </w:pPr>
-      <w:r>
-        <w:t>Физическая модель</w:t>
-      </w:r>
-    </w:p>
-    <w:p>
-      <w:r>
-        <w:rPr>
-          <w:noProof/>
-          <w:lang w:eastAsia="ru-RU"/>
-        </w:rPr>
-        <w:drawing>
-          <wp:inline distT="0" distB="0" distL="0" distR="0" wp14:anchorId="09F776FF" wp14:editId="6D9C22BB">
-            <wp:extent cx="6145951" cy="2634342"/>
-            <wp:effectExtent l="0" t="0" r="7620" b="0"/>
-            <wp:docPr id="3" name="Рисунок 3"/>
             <wp:cNvGraphicFramePr>
               <a:graphicFrameLocks xmlns:a="http://schemas.openxmlformats.org/drawingml/2006/main" noChangeAspect="1"/>
             </wp:cNvGraphicFramePr>
@@ -475,6 +422,57 @@
                   <pic:spPr>
                     <a:xfrm>
                       <a:off x="0" y="0"/>
+                      <a:ext cx="6316931" cy="2752615"/>
+                    </a:xfrm>
+                    <a:prstGeom prst="rect">
+                      <a:avLst/>
+                    </a:prstGeom>
+                  </pic:spPr>
+                </pic:pic>
+              </a:graphicData>
+            </a:graphic>
+          </wp:inline>
+        </w:drawing>
+      </w:r>
+    </w:p>
+    <w:p>
+      <w:pPr>
+        <w:jc w:val="center"/>
+      </w:pPr>
+      <w:r>
+        <w:t>Физическая модель</w:t>
+      </w:r>
+    </w:p>
+    <w:p>
+      <w:r>
+        <w:rPr>
+          <w:noProof/>
+          <w:lang w:eastAsia="ru-RU"/>
+        </w:rPr>
+        <w:drawing>
+          <wp:inline distT="0" distB="0" distL="0" distR="0" wp14:anchorId="09F776FF" wp14:editId="6D9C22BB">
+            <wp:extent cx="6145951" cy="2634342"/>
+            <wp:effectExtent l="0" t="0" r="7620" b="0"/>
+            <wp:docPr id="3" name="Рисунок 3"/>
+            <wp:cNvGraphicFramePr>
+              <a:graphicFrameLocks xmlns:a="http://schemas.openxmlformats.org/drawingml/2006/main" noChangeAspect="1"/>
+            </wp:cNvGraphicFramePr>
+            <a:graphic xmlns:a="http://schemas.openxmlformats.org/drawingml/2006/main">
+              <a:graphicData uri="http://schemas.openxmlformats.org/drawingml/2006/picture">
+                <pic:pic xmlns:pic="http://schemas.openxmlformats.org/drawingml/2006/picture">
+                  <pic:nvPicPr>
+                    <pic:cNvPr id="0" name=""/>
+                    <pic:cNvPicPr/>
+                  </pic:nvPicPr>
+                  <pic:blipFill>
+                    <a:blip r:embed="rId7"/>
+                    <a:stretch>
+                      <a:fillRect/>
+                    </a:stretch>
+                  </pic:blipFill>
+                  <pic:spPr>
+                    <a:xfrm>
+                      <a:off x="0" y="0"/>
                       <a:ext cx="6143514" cy="2633297"/>
                     </a:xfrm>
                     <a:prstGeom prst="rect">
@@ -491,9 +489,396 @@
     <w:p>
       <w:pPr>
         <w:jc w:val="center"/>
+        <w:rPr>
+          <w:lang w:val="en-US"/>
+        </w:rPr>
       </w:pPr>
       <w:r>
         <w:t>Логическая модель</w:t>
+      </w:r>
+    </w:p>
+    <w:p>
+      <w:pPr>
+        <w:jc w:val="center"/>
+        <w:rPr>
+          <w:rFonts w:ascii="Times New Roman" w:hAnsi="Times New Roman" w:cs="Times New Roman"/>
+          <w:sz w:val="28"/>
+          <w:szCs w:val="28"/>
+        </w:rPr>
+      </w:pPr>
+      <w:r>
+        <w:rPr>
+          <w:rFonts w:ascii="Times New Roman" w:hAnsi="Times New Roman" w:cs="Times New Roman"/>
+          <w:sz w:val="28"/>
+          <w:szCs w:val="28"/>
+        </w:rPr>
+        <w:lastRenderedPageBreak/>
+        <w:t>Обоснование типов связей</w:t>
+      </w:r>
+    </w:p>
+    <w:p>
+      <w:pPr>
+        <w:pStyle w:val="a5"/>
+        <w:numPr>
+          <w:ilvl w:val="0"/>
+          <w:numId w:val="1"/>
+        </w:numPr>
+        <w:rPr>
+          <w:rFonts w:ascii="Times New Roman" w:hAnsi="Times New Roman" w:cs="Times New Roman"/>
+          <w:sz w:val="28"/>
+          <w:szCs w:val="28"/>
+        </w:rPr>
+      </w:pPr>
+      <w:r>
+        <w:rPr>
+          <w:rFonts w:ascii="Times New Roman" w:hAnsi="Times New Roman" w:cs="Times New Roman"/>
+          <w:sz w:val="28"/>
+          <w:szCs w:val="28"/>
+        </w:rPr>
+        <w:t>Срочности-Задачи: Связь один ко многим. У задачи мо</w:t>
+      </w:r>
+      <w:r>
+        <w:rPr>
+          <w:rFonts w:ascii="Times New Roman" w:hAnsi="Times New Roman" w:cs="Times New Roman"/>
+          <w:sz w:val="28"/>
+          <w:szCs w:val="28"/>
+        </w:rPr>
+        <w:t xml:space="preserve">жет быть только одна срочность, </w:t>
+      </w:r>
+      <w:r>
+        <w:rPr>
+          <w:rFonts w:ascii="Times New Roman" w:hAnsi="Times New Roman" w:cs="Times New Roman"/>
+          <w:sz w:val="28"/>
+          <w:szCs w:val="28"/>
+        </w:rPr>
+        <w:t xml:space="preserve">но </w:t>
+      </w:r>
+      <w:r>
+        <w:rPr>
+          <w:rFonts w:ascii="Times New Roman" w:hAnsi="Times New Roman" w:cs="Times New Roman"/>
+          <w:sz w:val="28"/>
+          <w:szCs w:val="28"/>
+        </w:rPr>
+        <w:t>срочность</w:t>
+      </w:r>
+      <w:r>
+        <w:rPr>
+          <w:rFonts w:ascii="Times New Roman" w:hAnsi="Times New Roman" w:cs="Times New Roman"/>
+          <w:sz w:val="28"/>
+          <w:szCs w:val="28"/>
+        </w:rPr>
+        <w:t xml:space="preserve"> может повторять</w:t>
+      </w:r>
+      <w:r>
+        <w:rPr>
+          <w:rFonts w:ascii="Times New Roman" w:hAnsi="Times New Roman" w:cs="Times New Roman"/>
+          <w:sz w:val="28"/>
+          <w:szCs w:val="28"/>
+        </w:rPr>
+        <w:t>ся</w:t>
+      </w:r>
+      <w:r>
+        <w:rPr>
+          <w:rFonts w:ascii="Times New Roman" w:hAnsi="Times New Roman" w:cs="Times New Roman"/>
+          <w:sz w:val="28"/>
+          <w:szCs w:val="28"/>
+        </w:rPr>
+        <w:t xml:space="preserve"> у разных задач.</w:t>
+      </w:r>
+    </w:p>
+    <w:p>
+      <w:pPr>
+        <w:pStyle w:val="a5"/>
+        <w:numPr>
+          <w:ilvl w:val="0"/>
+          <w:numId w:val="1"/>
+        </w:numPr>
+        <w:rPr>
+          <w:rFonts w:ascii="Times New Roman" w:hAnsi="Times New Roman" w:cs="Times New Roman"/>
+          <w:sz w:val="28"/>
+          <w:szCs w:val="28"/>
+        </w:rPr>
+      </w:pPr>
+      <w:r>
+        <w:rPr>
+          <w:rFonts w:ascii="Times New Roman" w:hAnsi="Times New Roman" w:cs="Times New Roman"/>
+          <w:sz w:val="28"/>
+          <w:szCs w:val="28"/>
+        </w:rPr>
+        <w:t>Категории-Задачи: Связь один ко многим. У задачи может быть только одна категори</w:t>
+      </w:r>
+      <w:r>
+        <w:rPr>
+          <w:rFonts w:ascii="Times New Roman" w:hAnsi="Times New Roman" w:cs="Times New Roman"/>
+          <w:sz w:val="28"/>
+          <w:szCs w:val="28"/>
+        </w:rPr>
+        <w:t>я, но категория может повторять у разных задач.</w:t>
+      </w:r>
+    </w:p>
+    <w:p>
+      <w:pPr>
+        <w:pStyle w:val="a5"/>
+        <w:numPr>
+          <w:ilvl w:val="0"/>
+          <w:numId w:val="1"/>
+        </w:numPr>
+        <w:rPr>
+          <w:rFonts w:ascii="Times New Roman" w:hAnsi="Times New Roman" w:cs="Times New Roman"/>
+          <w:sz w:val="28"/>
+          <w:szCs w:val="28"/>
+        </w:rPr>
+      </w:pPr>
+      <w:r>
+        <w:rPr>
+          <w:rFonts w:ascii="Times New Roman" w:hAnsi="Times New Roman" w:cs="Times New Roman"/>
+          <w:sz w:val="28"/>
+          <w:szCs w:val="28"/>
+        </w:rPr>
+        <w:t xml:space="preserve">Пользователи-Задачи: </w:t>
+      </w:r>
+      <w:r>
+        <w:rPr>
+          <w:rFonts w:ascii="Times New Roman" w:hAnsi="Times New Roman" w:cs="Times New Roman"/>
+          <w:sz w:val="28"/>
+          <w:szCs w:val="28"/>
+        </w:rPr>
+        <w:t xml:space="preserve">Связь один ко многим. У задачи </w:t>
+      </w:r>
+      <w:r>
+        <w:rPr>
+          <w:rFonts w:ascii="Times New Roman" w:hAnsi="Times New Roman" w:cs="Times New Roman"/>
+          <w:sz w:val="28"/>
+          <w:szCs w:val="28"/>
+        </w:rPr>
+        <w:t>может быть только один владелец, но у пользователя может быть несколько задач.</w:t>
+      </w:r>
+    </w:p>
+    <w:p>
+      <w:pPr>
+        <w:pStyle w:val="a5"/>
+        <w:numPr>
+          <w:ilvl w:val="0"/>
+          <w:numId w:val="1"/>
+        </w:numPr>
+        <w:rPr>
+          <w:rFonts w:ascii="Times New Roman" w:hAnsi="Times New Roman" w:cs="Times New Roman"/>
+          <w:sz w:val="28"/>
+          <w:szCs w:val="28"/>
+        </w:rPr>
+      </w:pPr>
+      <w:r>
+        <w:rPr>
+          <w:rFonts w:ascii="Times New Roman" w:hAnsi="Times New Roman" w:cs="Times New Roman"/>
+          <w:sz w:val="28"/>
+          <w:szCs w:val="28"/>
+        </w:rPr>
+        <w:t>Роли-Пользователи: Связь один ко многим. У пользователя может  быть только одна роль, но у разных пользователей может быть одна и та же роль.</w:t>
+      </w:r>
+    </w:p>
+    <w:p>
+      <w:pPr>
+        <w:pStyle w:val="a5"/>
+        <w:numPr>
+          <w:ilvl w:val="0"/>
+          <w:numId w:val="1"/>
+        </w:numPr>
+        <w:rPr>
+          <w:rFonts w:ascii="Times New Roman" w:hAnsi="Times New Roman" w:cs="Times New Roman"/>
+          <w:sz w:val="28"/>
+          <w:szCs w:val="28"/>
+        </w:rPr>
+      </w:pPr>
+      <w:r>
+        <w:rPr>
+          <w:rFonts w:ascii="Times New Roman" w:hAnsi="Times New Roman" w:cs="Times New Roman"/>
+          <w:sz w:val="28"/>
+          <w:szCs w:val="28"/>
+        </w:rPr>
+        <w:t xml:space="preserve"> </w:t>
+      </w:r>
+      <w:r>
+        <w:rPr>
+          <w:rFonts w:ascii="Times New Roman" w:hAnsi="Times New Roman" w:cs="Times New Roman"/>
+          <w:sz w:val="28"/>
+          <w:szCs w:val="28"/>
+        </w:rPr>
+        <w:t>Пользователи-Отзывы:  Связь один ко многим. Пользователь может оставить несколько отзывов, но один отзыв не могут оставить несколько пользователей.</w:t>
+      </w:r>
+    </w:p>
+    <w:p>
+      <w:pPr>
+        <w:pStyle w:val="a5"/>
+        <w:numPr>
+          <w:ilvl w:val="0"/>
+          <w:numId w:val="1"/>
+        </w:numPr>
+        <w:rPr>
+          <w:rFonts w:ascii="Times New Roman" w:hAnsi="Times New Roman" w:cs="Times New Roman"/>
+          <w:sz w:val="28"/>
+          <w:szCs w:val="28"/>
+        </w:rPr>
+      </w:pPr>
+      <w:r>
+        <w:rPr>
+          <w:rFonts w:ascii="Times New Roman" w:hAnsi="Times New Roman" w:cs="Times New Roman"/>
+          <w:sz w:val="28"/>
+          <w:szCs w:val="28"/>
+        </w:rPr>
+        <w:t xml:space="preserve">Задачи-Отзывы: </w:t>
+      </w:r>
+      <w:r>
+        <w:rPr>
+          <w:rFonts w:ascii="Times New Roman" w:hAnsi="Times New Roman" w:cs="Times New Roman"/>
+          <w:sz w:val="28"/>
+          <w:szCs w:val="28"/>
+        </w:rPr>
+        <w:t>Связь один ко многим. У задачи может быть несколько отзывов, но один и тот же отзыв не может у нескольких задач.</w:t>
+      </w:r>
+    </w:p>
+    <w:p>
+      <w:pPr>
+        <w:pStyle w:val="a5"/>
+        <w:numPr>
+          <w:ilvl w:val="0"/>
+          <w:numId w:val="1"/>
+        </w:numPr>
+        <w:rPr>
+          <w:rFonts w:ascii="Times New Roman" w:hAnsi="Times New Roman" w:cs="Times New Roman"/>
+          <w:sz w:val="28"/>
+          <w:szCs w:val="28"/>
+        </w:rPr>
+      </w:pPr>
+      <w:r>
+        <w:rPr>
+          <w:rFonts w:ascii="Times New Roman" w:hAnsi="Times New Roman" w:cs="Times New Roman"/>
+          <w:sz w:val="28"/>
+          <w:szCs w:val="28"/>
+        </w:rPr>
+        <w:t>Пользователи-Комментарии:</w:t>
+      </w:r>
+      <w:r>
+        <w:rPr>
+          <w:rFonts w:ascii="Times New Roman" w:hAnsi="Times New Roman" w:cs="Times New Roman"/>
+          <w:sz w:val="28"/>
+          <w:szCs w:val="28"/>
+        </w:rPr>
+        <w:t xml:space="preserve"> Связь один ко многим. Пользователь может оставлять несколько комментариев, но один и тот же комментарий не может быть оставлен несколькими пользователями.</w:t>
+      </w:r>
+      <w:r>
+        <w:rPr>
+          <w:rFonts w:ascii="Times New Roman" w:hAnsi="Times New Roman" w:cs="Times New Roman"/>
+          <w:sz w:val="28"/>
+          <w:szCs w:val="28"/>
+        </w:rPr>
+        <w:t xml:space="preserve"> </w:t>
+      </w:r>
+    </w:p>
+    <w:p>
+      <w:pPr>
+        <w:pStyle w:val="a5"/>
+        <w:numPr>
+          <w:ilvl w:val="0"/>
+          <w:numId w:val="1"/>
+        </w:numPr>
+        <w:rPr>
+          <w:rFonts w:ascii="Times New Roman" w:hAnsi="Times New Roman" w:cs="Times New Roman"/>
+          <w:sz w:val="28"/>
+          <w:szCs w:val="28"/>
+        </w:rPr>
+      </w:pPr>
+      <w:r>
+        <w:rPr>
+          <w:rFonts w:ascii="Times New Roman" w:hAnsi="Times New Roman" w:cs="Times New Roman"/>
+          <w:sz w:val="28"/>
+          <w:szCs w:val="28"/>
+        </w:rPr>
+        <w:t xml:space="preserve">Пользователи-Истории: Связь один ко многим. Пользователь может инициировать только одну историю. </w:t>
+      </w:r>
+      <w:bookmarkStart w:id="0" w:name="_GoBack"/>
+      <w:bookmarkEnd w:id="0"/>
+    </w:p>
+    <w:p>
+      <w:pPr>
+        <w:pStyle w:val="a5"/>
+        <w:numPr>
+          <w:ilvl w:val="0"/>
+          <w:numId w:val="1"/>
+        </w:numPr>
+        <w:rPr>
+          <w:rFonts w:ascii="Times New Roman" w:hAnsi="Times New Roman" w:cs="Times New Roman"/>
+          <w:sz w:val="28"/>
+          <w:szCs w:val="28"/>
+        </w:rPr>
+      </w:pPr>
+      <w:r>
+        <w:rPr>
+          <w:rFonts w:ascii="Times New Roman" w:hAnsi="Times New Roman" w:cs="Times New Roman"/>
+          <w:sz w:val="28"/>
+          <w:szCs w:val="28"/>
+        </w:rPr>
+        <w:t xml:space="preserve">Задачи-Комментарии: Связь один ко многим. У задачи может быть несколько комментариев. </w:t>
+      </w:r>
+    </w:p>
+    <w:p>
+      <w:pPr>
+        <w:pStyle w:val="a5"/>
+        <w:numPr>
+          <w:ilvl w:val="0"/>
+          <w:numId w:val="1"/>
+        </w:numPr>
+        <w:rPr>
+          <w:rFonts w:ascii="Times New Roman" w:hAnsi="Times New Roman" w:cs="Times New Roman"/>
+          <w:sz w:val="28"/>
+          <w:szCs w:val="28"/>
+        </w:rPr>
+      </w:pPr>
+      <w:r>
+        <w:rPr>
+          <w:rFonts w:ascii="Times New Roman" w:hAnsi="Times New Roman" w:cs="Times New Roman"/>
+          <w:sz w:val="28"/>
+          <w:szCs w:val="28"/>
+        </w:rPr>
+        <w:t>Задачи-Истории: Связь один ко многим. У задачи может быть несколько историй изменения.</w:t>
+      </w:r>
+    </w:p>
+    <w:p>
+      <w:pPr>
+        <w:pStyle w:val="a5"/>
+        <w:numPr>
+          <w:ilvl w:val="0"/>
+          <w:numId w:val="1"/>
+        </w:numPr>
+        <w:rPr>
+          <w:rFonts w:ascii="Times New Roman" w:hAnsi="Times New Roman" w:cs="Times New Roman"/>
+          <w:sz w:val="28"/>
+          <w:szCs w:val="28"/>
+        </w:rPr>
+      </w:pPr>
+      <w:r>
+        <w:rPr>
+          <w:rFonts w:ascii="Times New Roman" w:hAnsi="Times New Roman" w:cs="Times New Roman"/>
+          <w:sz w:val="28"/>
+          <w:szCs w:val="28"/>
+        </w:rPr>
+        <w:t>Задачи-Приложения. Связь один ко многим. У задачи может быть несколько приложений.</w:t>
+      </w:r>
+    </w:p>
+    <w:p>
+      <w:pPr>
+        <w:pStyle w:val="a5"/>
+        <w:numPr>
+          <w:ilvl w:val="0"/>
+          <w:numId w:val="1"/>
+        </w:numPr>
+      </w:pPr>
+      <w:r>
+        <w:rPr>
+          <w:rFonts w:ascii="Times New Roman" w:hAnsi="Times New Roman" w:cs="Times New Roman"/>
+          <w:sz w:val="28"/>
+          <w:szCs w:val="28"/>
+        </w:rPr>
+        <w:t>Задачи-Состояния: Связь один ко многим. У задачи может быть только одно состояния. Но у разных задач может быть одно и то же состояние.</w:t>
       </w:r>
     </w:p>
     <w:sectPr>
@@ -504,6 +889,103 @@
     </w:sectPr>
   </w:body>
 </w:document>
+</file>
+
+<file path=word/numbering.xml><?xml version="1.0" encoding="utf-8"?>
+<w:numbering xmlns:wpc="http://schemas.microsoft.com/office/word/2010/wordprocessingCanvas" xmlns:mc="http://schemas.openxmlformats.org/markup-compatibility/2006" xmlns:o="urn:schemas-microsoft-com:office:office" xmlns:r="http://schemas.openxmlformats.org/officeDocument/2006/relationships" xmlns:m="http://schemas.openxmlformats.org/officeDocument/2006/math" xmlns:v="urn:schemas-microsoft-com:vml" xmlns:wp14="http://schemas.microsoft.com/office/word/2010/wordprocessingDrawing" xmlns:wp="http://schemas.openxmlformats.org/drawingml/2006/wordprocessingDrawing" xmlns:w10="urn:schemas-microsoft-com:office:word" xmlns:w="http://schemas.openxmlformats.org/wordprocessingml/2006/main" xmlns:w14="http://schemas.microsoft.com/office/word/2010/wordml" xmlns:wpg="http://schemas.microsoft.com/office/word/2010/wordprocessingGroup" xmlns:wpi="http://schemas.microsoft.com/office/word/2010/wordprocessingInk" xmlns:wne="http://schemas.microsoft.com/office/word/2006/wordml" xmlns:wps="http://schemas.microsoft.com/office/word/2010/wordprocessingShape" mc:Ignorable="w14 wp14">
+  <w:abstractNum w:abstractNumId="0">
+    <w:nsid w:val="5CD1057B"/>
+    <w:multiLevelType w:val="hybridMultilevel"/>
+    <w:tmpl w:val="0C0EE61A"/>
+    <w:lvl w:ilvl="0" w:tplc="04190011">
+      <w:start w:val="1"/>
+      <w:numFmt w:val="decimal"/>
+      <w:lvlText w:val="%1)"/>
+      <w:lvlJc w:val="left"/>
+      <w:pPr>
+        <w:ind w:left="720" w:hanging="360"/>
+      </w:pPr>
+      <w:rPr>
+        <w:rFonts w:hint="default"/>
+      </w:rPr>
+    </w:lvl>
+    <w:lvl w:ilvl="1" w:tplc="04190019" w:tentative="1">
+      <w:start w:val="1"/>
+      <w:numFmt w:val="lowerLetter"/>
+      <w:lvlText w:val="%2."/>
+      <w:lvlJc w:val="left"/>
+      <w:pPr>
+        <w:ind w:left="1440" w:hanging="360"/>
+      </w:pPr>
+    </w:lvl>
+    <w:lvl w:ilvl="2" w:tplc="0419001B" w:tentative="1">
+      <w:start w:val="1"/>
+      <w:numFmt w:val="lowerRoman"/>
+      <w:lvlText w:val="%3."/>
+      <w:lvlJc w:val="right"/>
+      <w:pPr>
+        <w:ind w:left="2160" w:hanging="180"/>
+      </w:pPr>
+    </w:lvl>
+    <w:lvl w:ilvl="3" w:tplc="0419000F" w:tentative="1">
+      <w:start w:val="1"/>
+      <w:numFmt w:val="decimal"/>
+      <w:lvlText w:val="%4."/>
+      <w:lvlJc w:val="left"/>
+      <w:pPr>
+        <w:ind w:left="2880" w:hanging="360"/>
+      </w:pPr>
+    </w:lvl>
+    <w:lvl w:ilvl="4" w:tplc="04190019" w:tentative="1">
+      <w:start w:val="1"/>
+      <w:numFmt w:val="lowerLetter"/>
+      <w:lvlText w:val="%5."/>
+      <w:lvlJc w:val="left"/>
+      <w:pPr>
+        <w:ind w:left="3600" w:hanging="360"/>
+      </w:pPr>
+    </w:lvl>
+    <w:lvl w:ilvl="5" w:tplc="0419001B" w:tentative="1">
+      <w:start w:val="1"/>
+      <w:numFmt w:val="lowerRoman"/>
+      <w:lvlText w:val="%6."/>
+      <w:lvlJc w:val="right"/>
+      <w:pPr>
+        <w:ind w:left="4320" w:hanging="180"/>
+      </w:pPr>
+    </w:lvl>
+    <w:lvl w:ilvl="6" w:tplc="0419000F" w:tentative="1">
+      <w:start w:val="1"/>
+      <w:numFmt w:val="decimal"/>
+      <w:lvlText w:val="%7."/>
+      <w:lvlJc w:val="left"/>
+      <w:pPr>
+        <w:ind w:left="5040" w:hanging="360"/>
+      </w:pPr>
+    </w:lvl>
+    <w:lvl w:ilvl="7" w:tplc="04190019" w:tentative="1">
+      <w:start w:val="1"/>
+      <w:numFmt w:val="lowerLetter"/>
+      <w:lvlText w:val="%8."/>
+      <w:lvlJc w:val="left"/>
+      <w:pPr>
+        <w:ind w:left="5760" w:hanging="360"/>
+      </w:pPr>
+    </w:lvl>
+    <w:lvl w:ilvl="8" w:tplc="0419001B" w:tentative="1">
+      <w:start w:val="1"/>
+      <w:numFmt w:val="lowerRoman"/>
+      <w:lvlText w:val="%9."/>
+      <w:lvlJc w:val="right"/>
+      <w:pPr>
+        <w:ind w:left="6480" w:hanging="180"/>
+      </w:pPr>
+    </w:lvl>
+  </w:abstractNum>
+  <w:num w:numId="1">
+    <w:abstractNumId w:val="0"/>
+  </w:num>
+</w:numbering>
 </file>
 
 <file path=word/styles.xml><?xml version="1.0" encoding="utf-8"?>
@@ -723,6 +1205,17 @@
       <w:szCs w:val="16"/>
     </w:rPr>
   </w:style>
+  <w:style w:type="paragraph" w:styleId="a5">
+    <w:name w:val="List Paragraph"/>
+    <w:basedOn w:val="a"/>
+    <w:uiPriority w:val="34"/>
+    <w:qFormat/>
+    <w:rsid w:val="009754ED"/>
+    <w:pPr>
+      <w:ind w:left="720"/>
+      <w:contextualSpacing/>
+    </w:pPr>
+  </w:style>
 </w:styles>
 </file>
 
@@ -942,6 +1435,17 @@
       <w:sz w:val="16"/>
       <w:szCs w:val="16"/>
     </w:rPr>
+  </w:style>
+  <w:style w:type="paragraph" w:styleId="a5">
+    <w:name w:val="List Paragraph"/>
+    <w:basedOn w:val="a"/>
+    <w:uiPriority w:val="34"/>
+    <w:qFormat/>
+    <w:rsid w:val="009754ED"/>
+    <w:pPr>
+      <w:ind w:left="720"/>
+      <w:contextualSpacing/>
+    </w:pPr>
   </w:style>
 </w:styles>
 </file>

</xml_diff>

<commit_message>
Updated lab 3 and lab 4 Samusev BBD
</commit_message>
<xml_diff>
--- a/Course3/BBD/lab3/lab3_Samusev.docx
+++ b/Course3/BBD/lab3/lab3_Samusev.docx
@@ -7,40 +7,458 @@
         <w:jc w:val="center"/>
         <w:rPr>
           <w:rFonts w:ascii="Times New Roman" w:hAnsi="Times New Roman" w:cs="Times New Roman"/>
-          <w:b/>
-          <w:sz w:val="28"/>
-          <w:szCs w:val="28"/>
-        </w:rPr>
-      </w:pPr>
-      <w:r>
-        <w:rPr>
-          <w:rFonts w:ascii="Times New Roman" w:hAnsi="Times New Roman" w:cs="Times New Roman"/>
-          <w:b/>
-          <w:sz w:val="28"/>
-          <w:szCs w:val="28"/>
-        </w:rPr>
-        <w:t>Лабораторная работа № 3</w:t>
-      </w:r>
+          <w:sz w:val="28"/>
+          <w:szCs w:val="28"/>
+        </w:rPr>
+      </w:pPr>
+      <w:r>
+        <w:rPr>
+          <w:rFonts w:ascii="Times New Roman" w:hAnsi="Times New Roman" w:cs="Times New Roman"/>
+          <w:sz w:val="28"/>
+          <w:szCs w:val="28"/>
+        </w:rPr>
+        <w:t>Министерство образование РБ</w:t>
+      </w:r>
+      <w:r>
+        <w:rPr>
+          <w:rFonts w:ascii="Times New Roman" w:hAnsi="Times New Roman" w:cs="Times New Roman"/>
+          <w:sz w:val="28"/>
+          <w:szCs w:val="28"/>
+        </w:rPr>
+        <w:br/>
+        <w:t>Министерство образования и науки РБ</w:t>
+      </w:r>
+      <w:r>
+        <w:rPr>
+          <w:rFonts w:ascii="Times New Roman" w:hAnsi="Times New Roman" w:cs="Times New Roman"/>
+          <w:sz w:val="28"/>
+          <w:szCs w:val="28"/>
+        </w:rPr>
+        <w:br/>
+        <w:t>Государственное учреждение высшего профессионального образования “Белорусско-Российского университета”</w:t>
+      </w:r>
+    </w:p>
+    <w:p>
+      <w:pPr>
+        <w:jc w:val="center"/>
+        <w:rPr>
+          <w:rFonts w:ascii="Times New Roman" w:hAnsi="Times New Roman" w:cs="Times New Roman"/>
+          <w:sz w:val="28"/>
+          <w:szCs w:val="28"/>
+        </w:rPr>
+      </w:pPr>
+    </w:p>
+    <w:p>
+      <w:pPr>
+        <w:jc w:val="center"/>
+        <w:rPr>
+          <w:rFonts w:ascii="Times New Roman" w:hAnsi="Times New Roman" w:cs="Times New Roman"/>
+          <w:sz w:val="28"/>
+          <w:szCs w:val="28"/>
+        </w:rPr>
+      </w:pPr>
+    </w:p>
+    <w:p>
+      <w:pPr>
+        <w:jc w:val="center"/>
+        <w:rPr>
+          <w:rFonts w:ascii="Times New Roman" w:hAnsi="Times New Roman" w:cs="Times New Roman"/>
+          <w:sz w:val="28"/>
+          <w:szCs w:val="28"/>
+        </w:rPr>
+      </w:pPr>
+    </w:p>
+    <w:p>
+      <w:pPr>
+        <w:jc w:val="center"/>
+        <w:rPr>
+          <w:rFonts w:ascii="Times New Roman" w:hAnsi="Times New Roman" w:cs="Times New Roman"/>
+          <w:b/>
+          <w:sz w:val="28"/>
+          <w:szCs w:val="28"/>
+        </w:rPr>
+      </w:pPr>
+      <w:r>
+        <w:rPr>
+          <w:rFonts w:ascii="Times New Roman" w:hAnsi="Times New Roman" w:cs="Times New Roman"/>
+          <w:sz w:val="28"/>
+          <w:szCs w:val="28"/>
+        </w:rPr>
+        <w:t>Кафедра “Автоматизированные системы управления”</w:t>
+      </w:r>
+    </w:p>
+    <w:p>
+      <w:pPr>
+        <w:jc w:val="center"/>
+        <w:rPr>
+          <w:rFonts w:ascii="Times New Roman" w:hAnsi="Times New Roman" w:cs="Times New Roman"/>
+          <w:b/>
+          <w:sz w:val="28"/>
+          <w:szCs w:val="28"/>
+        </w:rPr>
+      </w:pPr>
+    </w:p>
+    <w:p>
+      <w:pPr>
+        <w:jc w:val="center"/>
+        <w:rPr>
+          <w:rFonts w:ascii="Times New Roman" w:hAnsi="Times New Roman" w:cs="Times New Roman"/>
+          <w:b/>
+          <w:sz w:val="28"/>
+          <w:szCs w:val="28"/>
+        </w:rPr>
+      </w:pPr>
+    </w:p>
+    <w:p>
+      <w:pPr>
+        <w:jc w:val="center"/>
+        <w:rPr>
+          <w:rFonts w:ascii="Times New Roman" w:hAnsi="Times New Roman" w:cs="Times New Roman"/>
+          <w:b/>
+          <w:sz w:val="28"/>
+          <w:szCs w:val="28"/>
+        </w:rPr>
+      </w:pPr>
+    </w:p>
+    <w:p>
+      <w:pPr>
+        <w:jc w:val="center"/>
+        <w:rPr>
+          <w:rFonts w:ascii="Times New Roman" w:hAnsi="Times New Roman" w:cs="Times New Roman"/>
+          <w:sz w:val="28"/>
+          <w:szCs w:val="28"/>
+        </w:rPr>
+      </w:pPr>
+      <w:r>
+        <w:rPr>
+          <w:rFonts w:ascii="Times New Roman" w:hAnsi="Times New Roman" w:cs="Times New Roman"/>
+          <w:sz w:val="28"/>
+          <w:szCs w:val="28"/>
+        </w:rPr>
+        <w:t xml:space="preserve">Лабораторная работа № </w:t>
+      </w:r>
+      <w:r>
+        <w:rPr>
+          <w:rFonts w:ascii="Times New Roman" w:hAnsi="Times New Roman" w:cs="Times New Roman"/>
+          <w:sz w:val="28"/>
+          <w:szCs w:val="28"/>
+        </w:rPr>
+        <w:t>3</w:t>
+      </w:r>
+    </w:p>
+    <w:p>
+      <w:pPr>
+        <w:jc w:val="center"/>
+        <w:rPr>
+          <w:rFonts w:ascii="Times New Roman" w:hAnsi="Times New Roman" w:cs="Times New Roman"/>
+          <w:b/>
+          <w:sz w:val="28"/>
+          <w:szCs w:val="28"/>
+        </w:rPr>
+      </w:pPr>
+      <w:r>
+        <w:rPr>
+          <w:rFonts w:ascii="Times New Roman" w:hAnsi="Times New Roman" w:cs="Times New Roman"/>
+          <w:b/>
+          <w:sz w:val="28"/>
+          <w:szCs w:val="28"/>
+        </w:rPr>
+        <w:t xml:space="preserve">Основы </w:t>
+      </w:r>
+      <w:proofErr w:type="gramStart"/>
+      <w:r>
+        <w:rPr>
+          <w:rFonts w:ascii="Times New Roman" w:hAnsi="Times New Roman" w:cs="Times New Roman"/>
+          <w:b/>
+          <w:sz w:val="28"/>
+          <w:szCs w:val="28"/>
+        </w:rPr>
+        <w:t>использования средства концептуального проектирования информационной модели системы</w:t>
+      </w:r>
+      <w:proofErr w:type="gramEnd"/>
+      <w:r>
+        <w:rPr>
+          <w:rFonts w:ascii="Times New Roman" w:hAnsi="Times New Roman" w:cs="Times New Roman"/>
+          <w:b/>
+          <w:sz w:val="28"/>
+          <w:szCs w:val="28"/>
+        </w:rPr>
+        <w:t xml:space="preserve"> </w:t>
+      </w:r>
+      <w:proofErr w:type="spellStart"/>
+      <w:r>
+        <w:rPr>
+          <w:rFonts w:ascii="Times New Roman" w:hAnsi="Times New Roman" w:cs="Times New Roman"/>
+          <w:b/>
+          <w:sz w:val="28"/>
+          <w:szCs w:val="28"/>
+          <w:lang w:val="en-US"/>
+        </w:rPr>
+        <w:t>AllFusion</w:t>
+      </w:r>
+      <w:proofErr w:type="spellEnd"/>
+      <w:r>
+        <w:rPr>
+          <w:rFonts w:ascii="Times New Roman" w:hAnsi="Times New Roman" w:cs="Times New Roman"/>
+          <w:b/>
+          <w:sz w:val="28"/>
+          <w:szCs w:val="28"/>
+        </w:rPr>
+        <w:t xml:space="preserve"> </w:t>
+      </w:r>
+      <w:proofErr w:type="spellStart"/>
+      <w:r>
+        <w:rPr>
+          <w:rFonts w:ascii="Times New Roman" w:hAnsi="Times New Roman" w:cs="Times New Roman"/>
+          <w:b/>
+          <w:sz w:val="28"/>
+          <w:szCs w:val="28"/>
+          <w:lang w:val="en-US"/>
+        </w:rPr>
+        <w:t>ERwin</w:t>
+      </w:r>
+      <w:proofErr w:type="spellEnd"/>
+      <w:r>
+        <w:rPr>
+          <w:rFonts w:ascii="Times New Roman" w:hAnsi="Times New Roman" w:cs="Times New Roman"/>
+          <w:b/>
+          <w:sz w:val="28"/>
+          <w:szCs w:val="28"/>
+        </w:rPr>
+        <w:t xml:space="preserve"> </w:t>
+      </w:r>
+      <w:r>
+        <w:rPr>
+          <w:rFonts w:ascii="Times New Roman" w:hAnsi="Times New Roman" w:cs="Times New Roman"/>
+          <w:b/>
+          <w:sz w:val="28"/>
+          <w:szCs w:val="28"/>
+          <w:lang w:val="en-US"/>
+        </w:rPr>
+        <w:t>Data</w:t>
+      </w:r>
+      <w:r>
+        <w:rPr>
+          <w:rFonts w:ascii="Times New Roman" w:hAnsi="Times New Roman" w:cs="Times New Roman"/>
+          <w:b/>
+          <w:sz w:val="28"/>
+          <w:szCs w:val="28"/>
+        </w:rPr>
+        <w:t xml:space="preserve"> </w:t>
+      </w:r>
+      <w:r>
+        <w:rPr>
+          <w:rFonts w:ascii="Times New Roman" w:hAnsi="Times New Roman" w:cs="Times New Roman"/>
+          <w:b/>
+          <w:sz w:val="28"/>
+          <w:szCs w:val="28"/>
+          <w:lang w:val="en-US"/>
+        </w:rPr>
+        <w:t>Modeler</w:t>
+      </w:r>
+      <w:r>
+        <w:rPr>
+          <w:rFonts w:ascii="Times New Roman" w:hAnsi="Times New Roman" w:cs="Times New Roman"/>
+          <w:b/>
+          <w:sz w:val="28"/>
+          <w:szCs w:val="28"/>
+        </w:rPr>
+        <w:t xml:space="preserve"> </w:t>
+      </w:r>
+      <w:r>
+        <w:rPr>
+          <w:rFonts w:ascii="Times New Roman" w:hAnsi="Times New Roman" w:cs="Times New Roman"/>
+          <w:b/>
+          <w:sz w:val="28"/>
+          <w:szCs w:val="28"/>
+          <w:lang w:val="en-US"/>
+        </w:rPr>
+        <w:t>r</w:t>
+      </w:r>
+      <w:r>
+        <w:rPr>
+          <w:rFonts w:ascii="Times New Roman" w:hAnsi="Times New Roman" w:cs="Times New Roman"/>
+          <w:b/>
+          <w:sz w:val="28"/>
+          <w:szCs w:val="28"/>
+        </w:rPr>
+        <w:t>7</w:t>
+      </w:r>
+    </w:p>
+    <w:p>
+      <w:pPr>
+        <w:jc w:val="center"/>
+        <w:rPr>
+          <w:rFonts w:ascii="Times New Roman" w:hAnsi="Times New Roman" w:cs="Times New Roman"/>
+          <w:b/>
+          <w:sz w:val="28"/>
+          <w:szCs w:val="28"/>
+        </w:rPr>
+      </w:pPr>
+    </w:p>
+    <w:p>
+      <w:pPr>
+        <w:jc w:val="center"/>
+        <w:rPr>
+          <w:rFonts w:ascii="Times New Roman" w:hAnsi="Times New Roman" w:cs="Times New Roman"/>
+          <w:b/>
+          <w:sz w:val="28"/>
+          <w:szCs w:val="28"/>
+        </w:rPr>
+      </w:pPr>
+    </w:p>
+    <w:p>
+      <w:pPr>
+        <w:jc w:val="center"/>
+        <w:rPr>
+          <w:rFonts w:ascii="Times New Roman" w:hAnsi="Times New Roman" w:cs="Times New Roman"/>
+          <w:b/>
+          <w:sz w:val="28"/>
+          <w:szCs w:val="28"/>
+        </w:rPr>
+      </w:pPr>
+    </w:p>
+    <w:p>
+      <w:pPr>
+        <w:jc w:val="center"/>
+        <w:rPr>
+          <w:rFonts w:ascii="Times New Roman" w:hAnsi="Times New Roman" w:cs="Times New Roman"/>
+          <w:b/>
+          <w:sz w:val="28"/>
+          <w:szCs w:val="28"/>
+        </w:rPr>
+      </w:pPr>
+    </w:p>
+    <w:p>
+      <w:pPr>
+        <w:jc w:val="center"/>
+        <w:rPr>
+          <w:rFonts w:ascii="Times New Roman" w:hAnsi="Times New Roman" w:cs="Times New Roman"/>
+          <w:b/>
+          <w:sz w:val="28"/>
+          <w:szCs w:val="28"/>
+        </w:rPr>
+      </w:pPr>
     </w:p>
     <w:p>
       <w:pPr>
         <w:jc w:val="right"/>
         <w:rPr>
           <w:rFonts w:ascii="Times New Roman" w:hAnsi="Times New Roman" w:cs="Times New Roman"/>
-          <w:b/>
-          <w:sz w:val="28"/>
-          <w:szCs w:val="28"/>
-        </w:rPr>
-      </w:pPr>
-      <w:r>
-        <w:rPr>
-          <w:rFonts w:ascii="Times New Roman" w:hAnsi="Times New Roman" w:cs="Times New Roman"/>
-          <w:b/>
-          <w:sz w:val="28"/>
-          <w:szCs w:val="28"/>
-        </w:rPr>
-        <w:t>Самусев Д. АСОИ-181</w:t>
-      </w:r>
+          <w:sz w:val="28"/>
+          <w:szCs w:val="28"/>
+        </w:rPr>
+      </w:pPr>
+      <w:r>
+        <w:rPr>
+          <w:rFonts w:ascii="Times New Roman" w:hAnsi="Times New Roman" w:cs="Times New Roman"/>
+          <w:sz w:val="28"/>
+          <w:szCs w:val="28"/>
+        </w:rPr>
+        <w:t>Выполнил студент</w:t>
+      </w:r>
+    </w:p>
+    <w:p>
+      <w:pPr>
+        <w:jc w:val="right"/>
+        <w:rPr>
+          <w:rFonts w:ascii="Times New Roman" w:hAnsi="Times New Roman" w:cs="Times New Roman"/>
+          <w:sz w:val="28"/>
+          <w:szCs w:val="28"/>
+        </w:rPr>
+      </w:pPr>
+      <w:r>
+        <w:rPr>
+          <w:rFonts w:ascii="Times New Roman" w:hAnsi="Times New Roman" w:cs="Times New Roman"/>
+          <w:sz w:val="28"/>
+          <w:szCs w:val="28"/>
+        </w:rPr>
+        <w:t>Группы АСОИ-181</w:t>
+      </w:r>
+    </w:p>
+    <w:p>
+      <w:pPr>
+        <w:jc w:val="right"/>
+        <w:rPr>
+          <w:rFonts w:ascii="Times New Roman" w:hAnsi="Times New Roman" w:cs="Times New Roman"/>
+          <w:sz w:val="28"/>
+          <w:szCs w:val="28"/>
+        </w:rPr>
+      </w:pPr>
+      <w:r>
+        <w:rPr>
+          <w:rFonts w:ascii="Times New Roman" w:hAnsi="Times New Roman" w:cs="Times New Roman"/>
+          <w:sz w:val="28"/>
+          <w:szCs w:val="28"/>
+        </w:rPr>
+        <w:t>Самусев Д. А.</w:t>
+      </w:r>
+    </w:p>
+    <w:p>
+      <w:pPr>
+        <w:jc w:val="right"/>
+        <w:rPr>
+          <w:rFonts w:ascii="Times New Roman" w:hAnsi="Times New Roman" w:cs="Times New Roman"/>
+          <w:sz w:val="28"/>
+          <w:szCs w:val="28"/>
+        </w:rPr>
+      </w:pPr>
+      <w:r>
+        <w:rPr>
+          <w:rFonts w:ascii="Times New Roman" w:hAnsi="Times New Roman" w:cs="Times New Roman"/>
+          <w:sz w:val="28"/>
+          <w:szCs w:val="28"/>
+        </w:rPr>
+        <w:t>Проверил преподаватель</w:t>
+      </w:r>
+    </w:p>
+    <w:p>
+      <w:pPr>
+        <w:jc w:val="right"/>
+        <w:rPr>
+          <w:rFonts w:ascii="Times New Roman" w:hAnsi="Times New Roman" w:cs="Times New Roman"/>
+          <w:sz w:val="28"/>
+          <w:szCs w:val="28"/>
+        </w:rPr>
+      </w:pPr>
+      <w:proofErr w:type="spellStart"/>
+      <w:r>
+        <w:rPr>
+          <w:rFonts w:ascii="Times New Roman" w:hAnsi="Times New Roman" w:cs="Times New Roman"/>
+          <w:sz w:val="28"/>
+          <w:szCs w:val="28"/>
+        </w:rPr>
+        <w:t>Мрочек</w:t>
+      </w:r>
+      <w:proofErr w:type="spellEnd"/>
+      <w:r>
+        <w:rPr>
+          <w:rFonts w:ascii="Times New Roman" w:hAnsi="Times New Roman" w:cs="Times New Roman"/>
+          <w:sz w:val="28"/>
+          <w:szCs w:val="28"/>
+        </w:rPr>
+        <w:t xml:space="preserve"> Т. В.</w:t>
+      </w:r>
+    </w:p>
+    <w:p>
+      <w:pPr>
+        <w:jc w:val="right"/>
+        <w:rPr>
+          <w:rFonts w:ascii="Times New Roman" w:hAnsi="Times New Roman" w:cs="Times New Roman"/>
+          <w:sz w:val="28"/>
+          <w:szCs w:val="28"/>
+        </w:rPr>
+      </w:pPr>
+    </w:p>
+    <w:p>
+      <w:pPr>
+        <w:jc w:val="right"/>
+        <w:rPr>
+          <w:rFonts w:ascii="Times New Roman" w:hAnsi="Times New Roman" w:cs="Times New Roman"/>
+          <w:sz w:val="28"/>
+          <w:szCs w:val="28"/>
+        </w:rPr>
+      </w:pPr>
     </w:p>
     <w:p>
       <w:pPr>
@@ -52,133 +470,23 @@
           <w:szCs w:val="28"/>
         </w:rPr>
       </w:pPr>
-      <w:r>
-        <w:rPr>
-          <w:rFonts w:ascii="Times New Roman" w:hAnsi="Times New Roman" w:cs="Times New Roman"/>
-          <w:b/>
-          <w:sz w:val="28"/>
-          <w:szCs w:val="28"/>
-        </w:rPr>
-        <w:t xml:space="preserve">Основы </w:t>
-      </w:r>
-      <w:proofErr w:type="gramStart"/>
-      <w:r>
-        <w:rPr>
-          <w:rFonts w:ascii="Times New Roman" w:hAnsi="Times New Roman" w:cs="Times New Roman"/>
-          <w:b/>
-          <w:sz w:val="28"/>
-          <w:szCs w:val="28"/>
-        </w:rPr>
-        <w:t>использования средства концептуального проектирования информационной модели системы</w:t>
-      </w:r>
-      <w:proofErr w:type="gramEnd"/>
-      <w:r>
-        <w:rPr>
-          <w:rFonts w:ascii="Times New Roman" w:hAnsi="Times New Roman" w:cs="Times New Roman"/>
-          <w:b/>
-          <w:sz w:val="28"/>
-          <w:szCs w:val="28"/>
-        </w:rPr>
-        <w:t xml:space="preserve"> </w:t>
-      </w:r>
       <w:proofErr w:type="spellStart"/>
       <w:r>
         <w:rPr>
           <w:rFonts w:ascii="Times New Roman" w:hAnsi="Times New Roman" w:cs="Times New Roman"/>
-          <w:b/>
-          <w:sz w:val="28"/>
-          <w:szCs w:val="28"/>
-          <w:lang w:val="en-US"/>
-        </w:rPr>
-        <w:t>AllFusion</w:t>
+          <w:sz w:val="28"/>
+          <w:szCs w:val="28"/>
+        </w:rPr>
+        <w:t>Могилёв</w:t>
       </w:r>
       <w:proofErr w:type="spellEnd"/>
       <w:r>
         <w:rPr>
           <w:rFonts w:ascii="Times New Roman" w:hAnsi="Times New Roman" w:cs="Times New Roman"/>
-          <w:b/>
-          <w:sz w:val="28"/>
-          <w:szCs w:val="28"/>
-        </w:rPr>
-        <w:t xml:space="preserve"> </w:t>
-      </w:r>
-      <w:proofErr w:type="spellStart"/>
-      <w:r>
-        <w:rPr>
-          <w:rFonts w:ascii="Times New Roman" w:hAnsi="Times New Roman" w:cs="Times New Roman"/>
-          <w:b/>
-          <w:sz w:val="28"/>
-          <w:szCs w:val="28"/>
-          <w:lang w:val="en-US"/>
-        </w:rPr>
-        <w:t>ERwin</w:t>
-      </w:r>
-      <w:proofErr w:type="spellEnd"/>
-      <w:r>
-        <w:rPr>
-          <w:rFonts w:ascii="Times New Roman" w:hAnsi="Times New Roman" w:cs="Times New Roman"/>
-          <w:b/>
-          <w:sz w:val="28"/>
-          <w:szCs w:val="28"/>
-        </w:rPr>
-        <w:t xml:space="preserve"> </w:t>
-      </w:r>
-      <w:r>
-        <w:rPr>
-          <w:rFonts w:ascii="Times New Roman" w:hAnsi="Times New Roman" w:cs="Times New Roman"/>
-          <w:b/>
-          <w:sz w:val="28"/>
-          <w:szCs w:val="28"/>
-          <w:lang w:val="en-US"/>
-        </w:rPr>
-        <w:t>Data</w:t>
-      </w:r>
-      <w:r>
-        <w:rPr>
-          <w:rFonts w:ascii="Times New Roman" w:hAnsi="Times New Roman" w:cs="Times New Roman"/>
-          <w:b/>
-          <w:sz w:val="28"/>
-          <w:szCs w:val="28"/>
-        </w:rPr>
-        <w:t xml:space="preserve"> </w:t>
-      </w:r>
-      <w:r>
-        <w:rPr>
-          <w:rFonts w:ascii="Times New Roman" w:hAnsi="Times New Roman" w:cs="Times New Roman"/>
-          <w:b/>
-          <w:sz w:val="28"/>
-          <w:szCs w:val="28"/>
-          <w:lang w:val="en-US"/>
-        </w:rPr>
-        <w:t>Modeler</w:t>
-      </w:r>
-      <w:r>
-        <w:rPr>
-          <w:rFonts w:ascii="Times New Roman" w:hAnsi="Times New Roman" w:cs="Times New Roman"/>
-          <w:b/>
-          <w:sz w:val="28"/>
-          <w:szCs w:val="28"/>
-        </w:rPr>
-        <w:t xml:space="preserve"> </w:t>
-      </w:r>
-      <w:r>
-        <w:rPr>
-          <w:rFonts w:ascii="Times New Roman" w:hAnsi="Times New Roman" w:cs="Times New Roman"/>
-          <w:b/>
-          <w:sz w:val="28"/>
-          <w:szCs w:val="28"/>
-          <w:lang w:val="en-US"/>
-        </w:rPr>
-        <w:t>r</w:t>
-      </w:r>
-      <w:r>
-        <w:rPr>
-          <w:rFonts w:ascii="Times New Roman" w:hAnsi="Times New Roman" w:cs="Times New Roman"/>
-          <w:b/>
-          <w:sz w:val="28"/>
-          <w:szCs w:val="28"/>
-        </w:rPr>
-        <w:t>7</w:t>
+          <w:sz w:val="28"/>
+          <w:szCs w:val="28"/>
+        </w:rPr>
+        <w:t xml:space="preserve"> 2020</w:t>
       </w:r>
     </w:p>
     <w:p>
@@ -199,6 +507,7 @@
           <w:sz w:val="28"/>
           <w:szCs w:val="28"/>
         </w:rPr>
+        <w:lastRenderedPageBreak/>
         <w:t>Цель работы</w:t>
       </w:r>
       <w:r>
@@ -512,7 +821,6 @@
           <w:sz w:val="28"/>
           <w:szCs w:val="28"/>
         </w:rPr>
-        <w:lastRenderedPageBreak/>
         <w:t>Обоснование типов связей</w:t>
       </w:r>
     </w:p>
@@ -543,47 +851,7 @@
           <w:sz w:val="28"/>
           <w:szCs w:val="28"/>
         </w:rPr>
-        <w:t xml:space="preserve">жет быть только одна срочность, </w:t>
-      </w:r>
-      <w:r>
-        <w:rPr>
-          <w:rFonts w:ascii="Times New Roman" w:hAnsi="Times New Roman" w:cs="Times New Roman"/>
-          <w:sz w:val="28"/>
-          <w:szCs w:val="28"/>
-        </w:rPr>
-        <w:t xml:space="preserve">но </w:t>
-      </w:r>
-      <w:r>
-        <w:rPr>
-          <w:rFonts w:ascii="Times New Roman" w:hAnsi="Times New Roman" w:cs="Times New Roman"/>
-          <w:sz w:val="28"/>
-          <w:szCs w:val="28"/>
-        </w:rPr>
-        <w:t>срочность</w:t>
-      </w:r>
-      <w:r>
-        <w:rPr>
-          <w:rFonts w:ascii="Times New Roman" w:hAnsi="Times New Roman" w:cs="Times New Roman"/>
-          <w:sz w:val="28"/>
-          <w:szCs w:val="28"/>
-        </w:rPr>
-        <w:t xml:space="preserve"> может повторять</w:t>
-      </w:r>
-      <w:r>
-        <w:rPr>
-          <w:rFonts w:ascii="Times New Roman" w:hAnsi="Times New Roman" w:cs="Times New Roman"/>
-          <w:sz w:val="28"/>
-          <w:szCs w:val="28"/>
-        </w:rPr>
-        <w:t>ся</w:t>
-      </w:r>
-      <w:r>
-        <w:rPr>
-          <w:rFonts w:ascii="Times New Roman" w:hAnsi="Times New Roman" w:cs="Times New Roman"/>
-          <w:sz w:val="28"/>
-          <w:szCs w:val="28"/>
-        </w:rPr>
-        <w:t xml:space="preserve"> у разных задач.</w:t>
+        <w:t>жет быть только одна срочность, но срочность может повторяться у разных задач.</w:t>
       </w:r>
     </w:p>
     <w:p>
@@ -635,6 +903,7 @@
           <w:sz w:val="28"/>
           <w:szCs w:val="28"/>
         </w:rPr>
+        <w:lastRenderedPageBreak/>
         <w:t xml:space="preserve">Пользователи-Задачи: </w:t>
       </w:r>
       <w:r>
@@ -795,8 +1064,6 @@
         </w:rPr>
         <w:t xml:space="preserve">Пользователи-Истории: Связь один ко многим. Пользователь может инициировать только одну историю. </w:t>
       </w:r>
-      <w:bookmarkStart w:id="0" w:name="_GoBack"/>
-      <w:bookmarkEnd w:id="0"/>
     </w:p>
     <w:p>
       <w:pPr>
@@ -879,6 +1146,33 @@
           <w:szCs w:val="28"/>
         </w:rPr>
         <w:t>Задачи-Состояния: Связь один ко многим. У задачи может быть только одно состояния. Но у разных задач может быть одно и то же состояние.</w:t>
+      </w:r>
+    </w:p>
+    <w:p>
+      <w:pPr>
+        <w:rPr>
+          <w:lang w:val="en-US"/>
+        </w:rPr>
+      </w:pPr>
+      <w:bookmarkStart w:id="0" w:name="_GoBack"/>
+      <w:bookmarkEnd w:id="0"/>
+    </w:p>
+    <w:p>
+      <w:pPr>
+        <w:ind w:firstLine="360"/>
+        <w:rPr>
+          <w:rFonts w:ascii="Times New Roman" w:hAnsi="Times New Roman" w:cs="Times New Roman"/>
+          <w:sz w:val="28"/>
+          <w:szCs w:val="28"/>
+        </w:rPr>
+      </w:pPr>
+      <w:r>
+        <w:rPr>
+          <w:rFonts w:ascii="Times New Roman" w:hAnsi="Times New Roman" w:cs="Times New Roman"/>
+          <w:sz w:val="28"/>
+          <w:szCs w:val="28"/>
+        </w:rPr>
+        <w:t xml:space="preserve">Для связей Пользователи-Роли, Задачи-Приложения и Задачи-Истории используется идентифицирующая связь. В других случаях дочерние таблицы могут существовать самостоятельно. </w:t>
       </w:r>
     </w:p>
     <w:sectPr>

</xml_diff>